<commit_message>
glossary check on the way back fro the LLM
</commit_message>
<xml_diff>
--- a/documentation.docx
+++ b/documentation.docx
@@ -15808,40 +15808,28 @@
         <w:rPr>
           <w:rFonts w:ascii="Courier New" w:hAnsi="Courier New" w:cs="Courier New"/>
         </w:rPr>
-        <w:t xml:space="preserve">CD </w:t>
-      </w:r>
-      <w:r>
+        <w:t>CD development\voice\voice_app2</w:t>
+      </w:r>
+    </w:p>
+    <w:p>
+      <w:pPr>
         <w:rPr>
           <w:rFonts w:ascii="Courier New" w:hAnsi="Courier New" w:cs="Courier New"/>
         </w:rPr>
-        <w:t>cd development\voice\voice_app2</w:t>
-      </w:r>
-    </w:p>
-    <w:p>
-      <w:pPr>
+      </w:pPr>
+      <w:r>
         <w:rPr>
           <w:rFonts w:ascii="Courier New" w:hAnsi="Courier New" w:cs="Courier New"/>
         </w:rPr>
-      </w:pPr>
-      <w:r>
+        <w:t>python -m venv venv</w:t>
+      </w:r>
+    </w:p>
+    <w:p>
+      <w:pPr>
         <w:rPr>
           <w:rFonts w:ascii="Courier New" w:hAnsi="Courier New" w:cs="Courier New"/>
         </w:rPr>
-        <w:t>python -m venv venv</w:t>
-      </w:r>
-    </w:p>
-    <w:p>
-      <w:pPr>
-        <w:rPr>
-          <w:rFonts w:ascii="Courier New" w:hAnsi="Courier New" w:cs="Courier New"/>
-        </w:rPr>
-      </w:pPr>
-      <w:r>
-        <w:rPr>
-          <w:rFonts w:ascii="Courier New" w:hAnsi="Courier New" w:cs="Courier New"/>
-        </w:rPr>
-        <w:t xml:space="preserve">Activate the environment with </w:t>
-      </w:r>
+      </w:pPr>
       <w:r>
         <w:rPr>
           <w:rFonts w:ascii="Courier New" w:hAnsi="Courier New" w:cs="Courier New"/>
@@ -15881,6 +15869,94 @@
         <w:pStyle w:val="Heading4"/>
       </w:pPr>
     </w:p>
+    <w:p/>
+    <w:p>
+      <w:pPr>
+        <w:rPr>
+          <w:rFonts w:ascii="Courier New" w:hAnsi="Courier New" w:cs="Courier New"/>
+        </w:rPr>
+      </w:pPr>
+      <w:r>
+        <w:rPr>
+          <w:rFonts w:ascii="Courier New" w:hAnsi="Courier New" w:cs="Courier New"/>
+        </w:rPr>
+        <w:t>prompt</w:t>
+      </w:r>
+    </w:p>
+    <w:p>
+      <w:pPr>
+        <w:rPr>
+          <w:rFonts w:ascii="Courier New" w:hAnsi="Courier New" w:cs="Courier New"/>
+        </w:rPr>
+      </w:pPr>
+      <w:r>
+        <w:rPr>
+          <w:rFonts w:ascii="Courier New" w:hAnsi="Courier New" w:cs="Courier New"/>
+        </w:rPr>
+        <w:t>here's the glossary and here's the app.py</w:t>
+      </w:r>
+    </w:p>
+    <w:p>
+      <w:pPr>
+        <w:rPr>
+          <w:rFonts w:ascii="Courier New" w:hAnsi="Courier New" w:cs="Courier New"/>
+        </w:rPr>
+      </w:pPr>
+      <w:r>
+        <w:rPr>
+          <w:rFonts w:ascii="Courier New" w:hAnsi="Courier New" w:cs="Courier New"/>
+        </w:rPr>
+        <w:t>please rewrite the app so that it can use the glossary as part of it's translation process from the left pane to the right.</w:t>
+      </w:r>
+    </w:p>
+    <w:p>
+      <w:pPr>
+        <w:rPr>
+          <w:rFonts w:ascii="Courier New" w:hAnsi="Courier New" w:cs="Courier New"/>
+        </w:rPr>
+      </w:pPr>
+      <w:r>
+        <w:rPr>
+          <w:rFonts w:ascii="Courier New" w:hAnsi="Courier New" w:cs="Courier New"/>
+        </w:rPr>
+        <w:t>if a given word is found in the glossary to the left of the colon, then replace it with the word to the right of the colon.</w:t>
+      </w:r>
+    </w:p>
+    <w:p>
+      <w:pPr>
+        <w:rPr>
+          <w:rFonts w:ascii="Courier New" w:hAnsi="Courier New" w:cs="Courier New"/>
+        </w:rPr>
+      </w:pPr>
+      <w:r>
+        <w:rPr>
+          <w:rFonts w:ascii="Courier New" w:hAnsi="Courier New" w:cs="Courier New"/>
+        </w:rPr>
+        <w:lastRenderedPageBreak/>
+        <w:t>if more than one work is found to the right of the colon, separated by either a comma or slach, then choose the most appropriate word, given the context of the text in the left pane.</w:t>
+      </w:r>
+    </w:p>
+    <w:p>
+      <w:pPr>
+        <w:rPr>
+          <w:rFonts w:ascii="Courier New" w:hAnsi="Courier New" w:cs="Courier New"/>
+        </w:rPr>
+      </w:pPr>
+      <w:r>
+        <w:rPr>
+          <w:rFonts w:ascii="Courier New" w:hAnsi="Courier New" w:cs="Courier New"/>
+        </w:rPr>
+        <w:t>please note also that there are sometimes several words to the left of the colon, separated either by a comma or slash</w:t>
+      </w:r>
+    </w:p>
+    <w:p>
+      <w:pPr>
+        <w:rPr>
+          <w:rFonts w:ascii="Courier New" w:hAnsi="Courier New" w:cs="Courier New"/>
+        </w:rPr>
+      </w:pPr>
+    </w:p>
+    <w:p/>
     <w:p>
       <w:r>
         <w:t>testing</w:t>
@@ -15905,7 +15981,6 @@
         <w:pStyle w:val="Heading4"/>
       </w:pPr>
       <w:r>
-        <w:lastRenderedPageBreak/>
         <w:t>Stage All Changes:</w:t>
       </w:r>
     </w:p>
@@ -16177,6 +16252,7 @@
         <w:rPr>
           <w:rFonts w:ascii="Consolas" w:hAnsi="Consolas"/>
         </w:rPr>
+        <w:lastRenderedPageBreak/>
         <w:t xml:space="preserve">docker build -t </w:t>
       </w:r>
       <w:r>
@@ -16589,6 +16665,7 @@
         <w:rPr>
           <w:rFonts w:ascii="Consolas" w:hAnsi="Consolas"/>
         </w:rPr>
+        <w:lastRenderedPageBreak/>
         <w:t xml:space="preserve">docker tag </w:t>
       </w:r>
       <w:r>
@@ -16750,7 +16827,6 @@
         <w:rPr>
           <w:rFonts w:ascii="Consolas" w:hAnsi="Consolas"/>
         </w:rPr>
-        <w:lastRenderedPageBreak/>
         <w:t xml:space="preserve">docker save -o </w:t>
       </w:r>
       <w:r>
@@ -17052,6 +17128,7 @@
         <w:ind w:left="720"/>
       </w:pPr>
       <w:r>
+        <w:lastRenderedPageBreak/>
         <w:t>Stop Containers:</w:t>
       </w:r>
     </w:p>
@@ -17374,6 +17451,7 @@
         <w:t>to verify the app is running correctly.</w:t>
       </w:r>
     </w:p>
+    <w:p/>
     <w:p/>
     <w:p/>
     <w:sectPr>
@@ -23907,7 +23985,6 @@
   <w:style w:type="character" w:default="1" w:styleId="DefaultParagraphFont">
     <w:name w:val="Default Paragraph Font"/>
     <w:uiPriority w:val="1"/>
-    <w:semiHidden/>
     <w:unhideWhenUsed/>
   </w:style>
   <w:style w:type="table" w:default="1" w:styleId="TableNormal">
@@ -24600,7 +24677,7 @@
 </file>
 
 <file path=customXml/itemProps1.xml><?xml version="1.0" encoding="utf-8"?>
-<ds:datastoreItem xmlns:ds="http://schemas.openxmlformats.org/officeDocument/2006/customXml" ds:itemID="{C40F4444-60E3-4E10-AA6D-C498EB5361F7}">
+<ds:datastoreItem xmlns:ds="http://schemas.openxmlformats.org/officeDocument/2006/customXml" ds:itemID="{7F53BEF8-C9B6-4E9F-A560-C0833E8F8F63}">
   <ds:schemaRefs>
     <ds:schemaRef ds:uri="http://www.w3.org/2001/XMLSchema"/>
   </ds:schemaRefs>

</xml_diff>